<commit_message>
change to requirementa schedule to add change line to document for 1.9
</commit_message>
<xml_diff>
--- a/src/files/NHS111OL_Requirements_Schedule v1_9.docx
+++ b/src/files/NHS111OL_Requirements_Schedule v1_9.docx
@@ -1579,6 +1579,64 @@
           </w:p>
         </w:tc>
       </w:tr>
+      <w:tr>
+        <w:trPr>
+          <w:trHeight w:val="290"/>
+        </w:trPr>
+        <w:tc>
+          <w:tcPr>
+            <w:tcW w:w="616" w:type="pct"/>
+            <w:tcBorders>
+              <w:right w:val="nil"/>
+            </w:tcBorders>
+            <w:vAlign w:val="center"/>
+          </w:tcPr>
+          <w:p>
+            <w:pPr>
+              <w:pStyle w:val="TableText"/>
+            </w:pPr>
+            <w:r>
+              <w:t>1.9</w:t>
+            </w:r>
+          </w:p>
+        </w:tc>
+        <w:tc>
+          <w:tcPr>
+            <w:tcW w:w="747" w:type="pct"/>
+            <w:tcBorders>
+              <w:left w:val="nil"/>
+              <w:right w:val="nil"/>
+            </w:tcBorders>
+            <w:shd w:val="clear" w:color="auto" w:fill="auto"/>
+            <w:vAlign w:val="center"/>
+          </w:tcPr>
+          <w:p>
+            <w:pPr>
+              <w:pStyle w:val="TableText"/>
+            </w:pPr>
+            <w:r>
+              <w:t>30/06/2022</w:t>
+            </w:r>
+          </w:p>
+        </w:tc>
+        <w:tc>
+          <w:tcPr>
+            <w:tcW w:w="3637" w:type="pct"/>
+            <w:tcBorders>
+              <w:left w:val="nil"/>
+            </w:tcBorders>
+            <w:vAlign w:val="center"/>
+          </w:tcPr>
+          <w:p>
+            <w:pPr>
+              <w:pStyle w:val="TableText"/>
+            </w:pPr>
+            <w:r>
+              <w:t>CCG references updates to sub-ICB’s to support name change</w:t>
+            </w:r>
+          </w:p>
+        </w:tc>
+      </w:tr>
     </w:tbl>
     <w:p/>
     <w:p>
@@ -2455,6 +2513,7 @@
     </w:p>
     <w:p>
       <w:r>
+        <w:lastRenderedPageBreak/>
         <w:t xml:space="preserve">The controlled copy of this document is </w:t>
       </w:r>
       <w:r>
@@ -2475,11 +2534,7 @@
       </w:r>
       <w:proofErr w:type="gramEnd"/>
       <w:r>
-        <w:t xml:space="preserve"> paper, email </w:t>
-      </w:r>
-      <w:r>
-        <w:lastRenderedPageBreak/>
-        <w:t>attachment), are considered to have passed out of control and should be checked for currency and validity.</w:t>
+        <w:t xml:space="preserve"> paper, email attachment), are considered to have passed out of control and should be checked for currency and validity.</w:t>
       </w:r>
       <w:r>
         <w:br w:type="page"/>
@@ -6030,12 +6085,9 @@
       <w:r>
         <w:t xml:space="preserve">, SONAR, </w:t>
       </w:r>
-      <w:r>
-        <w:t xml:space="preserve">and </w:t>
-      </w:r>
       <w:proofErr w:type="spellStart"/>
       <w:r>
-        <w:t>SystmOne</w:t>
+        <w:t>and SystmOne</w:t>
       </w:r>
       <w:proofErr w:type="spellEnd"/>
       <w:r>
@@ -31391,6 +31443,7 @@
     <w:rsid w:val="00CA48A0"/>
     <w:rsid w:val="00DB07B7"/>
     <w:rsid w:val="00EA5267"/>
+    <w:rsid w:val="00EC5484"/>
   </w:rsids>
   <m:mathPr>
     <m:mathFont m:val="Cambria Math"/>
@@ -32159,9 +32212,12 @@
 </file>
 
 <file path=customXml/item3.xml><?xml version="1.0" encoding="utf-8"?>
-<p:properties xmlns:p="http://schemas.microsoft.com/office/2006/metadata/properties" xmlns:xsi="http://www.w3.org/2001/XMLSchema-instance" xmlns:pc="http://schemas.microsoft.com/office/infopath/2007/PartnerControls">
-  <documentManagement/>
-</p:properties>
+<?mso-contentType ?>
+<FormTemplates xmlns="http://schemas.microsoft.com/sharepoint/v3/contenttype/forms">
+  <Display>DocumentLibraryForm</Display>
+  <Edit>DocumentLibraryForm</Edit>
+  <New>DocumentLibraryForm</New>
+</FormTemplates>
 </file>
 
 <file path=customXml/item4.xml><?xml version="1.0" encoding="utf-8"?>
@@ -32382,12 +32438,9 @@
 </file>
 
 <file path=customXml/item5.xml><?xml version="1.0" encoding="utf-8"?>
-<?mso-contentType ?>
-<FormTemplates xmlns="http://schemas.microsoft.com/sharepoint/v3/contenttype/forms">
-  <Display>DocumentLibraryForm</Display>
-  <Edit>DocumentLibraryForm</Edit>
-  <New>DocumentLibraryForm</New>
-</FormTemplates>
+<p:properties xmlns:p="http://schemas.microsoft.com/office/2006/metadata/properties" xmlns:xsi="http://www.w3.org/2001/XMLSchema-instance" xmlns:pc="http://schemas.microsoft.com/office/infopath/2007/PartnerControls">
+  <documentManagement/>
+</p:properties>
 </file>
 
 <file path=customXml/itemProps1.xml><?xml version="1.0" encoding="utf-8"?>
@@ -32407,10 +32460,9 @@
 </file>
 
 <file path=customXml/itemProps3.xml><?xml version="1.0" encoding="utf-8"?>
-<ds:datastoreItem xmlns:ds="http://schemas.openxmlformats.org/officeDocument/2006/customXml" ds:itemID="{D40E7BAD-646A-449B-980A-7762D2AC5557}">
+<ds:datastoreItem xmlns:ds="http://schemas.openxmlformats.org/officeDocument/2006/customXml" ds:itemID="{39AAF10B-469E-4441-90F7-D47D03EE988E}">
   <ds:schemaRefs>
-    <ds:schemaRef ds:uri="http://schemas.microsoft.com/office/2006/metadata/properties"/>
-    <ds:schemaRef ds:uri="http://schemas.microsoft.com/office/infopath/2007/PartnerControls"/>
+    <ds:schemaRef ds:uri="http://schemas.microsoft.com/sharepoint/v3/contenttype/forms"/>
   </ds:schemaRefs>
 </ds:datastoreItem>
 </file>
@@ -32435,9 +32487,10 @@
 </file>
 
 <file path=customXml/itemProps5.xml><?xml version="1.0" encoding="utf-8"?>
-<ds:datastoreItem xmlns:ds="http://schemas.openxmlformats.org/officeDocument/2006/customXml" ds:itemID="{39AAF10B-469E-4441-90F7-D47D03EE988E}">
+<ds:datastoreItem xmlns:ds="http://schemas.openxmlformats.org/officeDocument/2006/customXml" ds:itemID="{D40E7BAD-646A-449B-980A-7762D2AC5557}">
   <ds:schemaRefs>
-    <ds:schemaRef ds:uri="http://schemas.microsoft.com/sharepoint/v3/contenttype/forms"/>
+    <ds:schemaRef ds:uri="http://schemas.microsoft.com/office/2006/metadata/properties"/>
+    <ds:schemaRef ds:uri="http://schemas.microsoft.com/office/infopath/2007/PartnerControls"/>
   </ds:schemaRefs>
 </ds:datastoreItem>
 </file>
</xml_diff>